<commit_message>
lab 5 update report
</commit_message>
<xml_diff>
--- a/SystemsModelling5/Вознюк_О_ІС_71_лаб5.docx
+++ b/SystemsModelling5/Вознюк_О_ІС_71_лаб5.docx
@@ -1484,34 +1484,7 @@
           <w:szCs w:val="28"/>
           <w:lang w:val="ru-RU"/>
         </w:rPr>
-        <w:t>м</w:t>
-      </w:r>
-      <w:r>
-        <w:rPr>
-          <w:rFonts w:ascii="Times New Roman" w:hAnsi="Times New Roman" w:cs="Times New Roman"/>
-          <w:sz w:val="28"/>
-          <w:szCs w:val="28"/>
-          <w:lang w:val="ru-RU"/>
-        </w:rPr>
-        <w:t>одел</w:t>
-      </w:r>
-      <w:r>
-        <w:rPr>
-          <w:rFonts w:ascii="Times New Roman" w:hAnsi="Times New Roman" w:cs="Times New Roman"/>
-          <w:sz w:val="28"/>
-          <w:szCs w:val="28"/>
-          <w:lang w:val="ru-RU"/>
-        </w:rPr>
-        <w:t>і</w:t>
-      </w:r>
-      <w:r>
-        <w:rPr>
-          <w:rFonts w:ascii="Times New Roman" w:hAnsi="Times New Roman" w:cs="Times New Roman"/>
-          <w:sz w:val="28"/>
-          <w:szCs w:val="28"/>
-          <w:lang w:val="ru-RU"/>
-        </w:rPr>
-        <w:t xml:space="preserve"> масового обслуговування де </w:t>
+        <w:t xml:space="preserve">моделі масового обслуговування де </w:t>
       </w:r>
       <w:r>
         <w:rPr>
@@ -1998,7 +1971,7 @@
           <w:szCs w:val="28"/>
           <w:lang w:val="uk-UA"/>
         </w:rPr>
-        <w:t>https://github.com/oleksandravozniuk/SystemsModelling/tree/master/SystemsModelling4</w:t>
+        <w:t>https://github.com/oleksandravozniuk/SystemsModelling/tree/master/SystemsModelling5</w:t>
       </w:r>
     </w:p>
     <w:sectPr>

</xml_diff>